<commit_message>
add frontend to installation guide
</commit_message>
<xml_diff>
--- a/WIP/Users/TungDT/Installation Guide -v1.1.docx
+++ b/WIP/Users/TungDT/Installation Guide -v1.1.docx
@@ -191,9 +191,11 @@
       <w:r>
         <w:t xml:space="preserve">Project Code: </w:t>
       </w:r>
+      <w:proofErr w:type="spellStart"/>
       <w:r>
         <w:t>Veazy</w:t>
       </w:r>
+      <w:proofErr w:type="spellEnd"/>
     </w:p>
     <w:p>
       <w:pPr>
@@ -203,12 +205,14 @@
       <w:r>
         <w:t xml:space="preserve">Document Code: </w:t>
       </w:r>
+      <w:proofErr w:type="spellStart"/>
       <w:r>
         <w:rPr>
           <w:lang w:eastAsia="ja-JP"/>
         </w:rPr>
         <w:t>Veazy</w:t>
       </w:r>
+      <w:proofErr w:type="spellEnd"/>
       <w:r>
         <w:rPr>
           <w:lang w:val="vi-VN" w:eastAsia="ja-JP"/>
@@ -1747,9 +1751,11 @@
       <w:r>
         <w:t xml:space="preserve"> </w:t>
       </w:r>
+      <w:proofErr w:type="spellStart"/>
       <w:r>
         <w:t>Veazy</w:t>
       </w:r>
+      <w:proofErr w:type="spellEnd"/>
       <w:r>
         <w:t xml:space="preserve"> website, and set up its own database.</w:t>
       </w:r>
@@ -2030,9 +2036,11 @@
               <w:pStyle w:val="NormalIndent"/>
               <w:jc w:val="left"/>
             </w:pPr>
+            <w:proofErr w:type="spellStart"/>
             <w:r>
               <w:t>PostgreSQL</w:t>
             </w:r>
+            <w:proofErr w:type="spellEnd"/>
           </w:p>
         </w:tc>
         <w:tc>
@@ -2230,9 +2238,11 @@
       <w:r>
         <w:t xml:space="preserve">Install </w:t>
       </w:r>
+      <w:proofErr w:type="spellStart"/>
       <w:r>
         <w:t>PostgreSQL</w:t>
       </w:r>
+      <w:proofErr w:type="spellEnd"/>
       <w:r>
         <w:t xml:space="preserve"> </w:t>
       </w:r>
@@ -2255,7 +2265,15 @@
         </w:rPr>
       </w:pPr>
       <w:r>
-        <w:t>Download and install PosgreSQL from</w:t>
+        <w:t xml:space="preserve">Download and install </w:t>
+      </w:r>
+      <w:proofErr w:type="spellStart"/>
+      <w:r>
+        <w:t>PosgreSQL</w:t>
+      </w:r>
+      <w:proofErr w:type="spellEnd"/>
+      <w:r>
+        <w:t xml:space="preserve"> from</w:t>
       </w:r>
       <w:r>
         <w:t xml:space="preserve">: </w:t>
@@ -2311,7 +2329,15 @@
         <w:t xml:space="preserve">In Windows start bar find and open </w:t>
       </w:r>
       <w:r>
-        <w:t>“pgAdmin III”</w:t>
+        <w:t>“</w:t>
+      </w:r>
+      <w:proofErr w:type="spellStart"/>
+      <w:r>
+        <w:t>pgAdmin</w:t>
+      </w:r>
+      <w:proofErr w:type="spellEnd"/>
+      <w:r>
+        <w:t xml:space="preserve"> III”</w:t>
       </w:r>
     </w:p>
     <w:p>
@@ -2456,7 +2482,15 @@
         </w:numPr>
       </w:pPr>
       <w:r>
-        <w:t>Enter “veazy” to “Role name” box</w:t>
+        <w:t>Enter “</w:t>
+      </w:r>
+      <w:proofErr w:type="spellStart"/>
+      <w:r>
+        <w:t>veazy</w:t>
+      </w:r>
+      <w:proofErr w:type="spellEnd"/>
+      <w:r>
+        <w:t>” to “Role name” box</w:t>
       </w:r>
     </w:p>
     <w:p>
@@ -2528,7 +2562,15 @@
         </w:numPr>
       </w:pPr>
       <w:r>
-        <w:t>Select “Definition” tab and enter “veazy” to password box</w:t>
+        <w:t>Select “Definition” tab and enter “</w:t>
+      </w:r>
+      <w:proofErr w:type="spellStart"/>
+      <w:r>
+        <w:t>veazy</w:t>
+      </w:r>
+      <w:proofErr w:type="spellEnd"/>
+      <w:r>
+        <w:t>” to password box</w:t>
       </w:r>
     </w:p>
     <w:p>
@@ -2599,7 +2641,15 @@
         </w:numPr>
       </w:pPr>
       <w:r>
-        <w:t>Click “OK” button and see new role “veazy” has been created.</w:t>
+        <w:t>Click “OK” button and see new role “</w:t>
+      </w:r>
+      <w:proofErr w:type="spellStart"/>
+      <w:r>
+        <w:t>veazy</w:t>
+      </w:r>
+      <w:proofErr w:type="spellEnd"/>
+      <w:r>
+        <w:t>” has been created.</w:t>
       </w:r>
     </w:p>
     <w:p>
@@ -2744,11 +2794,21 @@
       <w:r>
         <w:t>Enter “</w:t>
       </w:r>
+      <w:proofErr w:type="spellStart"/>
       <w:r>
         <w:t>veazy_system</w:t>
       </w:r>
-      <w:r>
-        <w:t>” into “Name” box and select “veazy” in “Owner” drop-down list</w:t>
+      <w:proofErr w:type="spellEnd"/>
+      <w:r>
+        <w:t>” into “Name” box and select “</w:t>
+      </w:r>
+      <w:proofErr w:type="spellStart"/>
+      <w:r>
+        <w:t>veazy</w:t>
+      </w:r>
+      <w:proofErr w:type="spellEnd"/>
+      <w:r>
+        <w:t>” in “Owner” drop-down list</w:t>
       </w:r>
     </w:p>
     <w:p>
@@ -2821,9 +2881,11 @@
       <w:r>
         <w:t>Click “OK” button and see new database “</w:t>
       </w:r>
+      <w:proofErr w:type="spellStart"/>
       <w:r>
         <w:t>veazy_system</w:t>
       </w:r>
+      <w:proofErr w:type="spellEnd"/>
       <w:r>
         <w:t>” has been created.</w:t>
       </w:r>
@@ -3156,7 +3218,15 @@
         </w:numPr>
       </w:pPr>
       <w:r>
-        <w:t>Open “veazy.sql” file</w:t>
+        <w:t>Open “</w:t>
+      </w:r>
+      <w:proofErr w:type="spellStart"/>
+      <w:r>
+        <w:t>veazy.sql</w:t>
+      </w:r>
+      <w:proofErr w:type="spellEnd"/>
+      <w:r>
+        <w:t>” file</w:t>
       </w:r>
     </w:p>
     <w:p>
@@ -3372,10 +3442,10 @@
           <w:lang w:eastAsia="ja-JP"/>
         </w:rPr>
         <w:drawing>
-          <wp:inline distT="0" distB="0" distL="0" distR="0" wp14:anchorId="0D0D1ECA" wp14:editId="4B62E560">
-            <wp:extent cx="2790825" cy="5210175"/>
-            <wp:effectExtent l="0" t="0" r="9525" b="9525"/>
-            <wp:docPr id="3" name="Picture 3"/>
+          <wp:inline distT="0" distB="0" distL="0" distR="0" wp14:anchorId="3E29F498" wp14:editId="6A993938">
+            <wp:extent cx="3000375" cy="5238750"/>
+            <wp:effectExtent l="0" t="0" r="9525" b="0"/>
+            <wp:docPr id="6" name="Picture 6"/>
             <wp:cNvGraphicFramePr>
               <a:graphicFrameLocks xmlns:a="http://schemas.openxmlformats.org/drawingml/2006/main" noChangeAspect="1"/>
             </wp:cNvGraphicFramePr>
@@ -3395,7 +3465,7 @@
                   <pic:spPr>
                     <a:xfrm>
                       <a:off x="0" y="0"/>
-                      <a:ext cx="2790825" cy="5210175"/>
+                      <a:ext cx="3000375" cy="5238750"/>
                     </a:xfrm>
                     <a:prstGeom prst="rect">
                       <a:avLst/>
@@ -3605,6 +3675,18 @@
     </w:p>
     <w:p>
       <w:pPr>
+        <w:pStyle w:val="Heading3"/>
+        <w:tabs>
+          <w:tab w:val="num" w:pos="1224"/>
+        </w:tabs>
+        <w:ind w:left="1224"/>
+      </w:pPr>
+      <w:r>
+        <w:t>Deploy backend server</w:t>
+      </w:r>
+    </w:p>
+    <w:p>
+      <w:pPr>
         <w:pStyle w:val="NormalIndent"/>
         <w:numPr>
           <w:ilvl w:val="0"/>
@@ -3612,11 +3694,21 @@
         </w:numPr>
       </w:pPr>
       <w:r>
-        <w:t>Copy file “Veazy.war” to “</w:t>
-      </w:r>
+        <w:t>Copy file “</w:t>
+      </w:r>
+      <w:proofErr w:type="spellStart"/>
+      <w:r>
+        <w:t>Veazy.war</w:t>
+      </w:r>
+      <w:proofErr w:type="spellEnd"/>
+      <w:r>
+        <w:t>” to “</w:t>
+      </w:r>
+      <w:proofErr w:type="spellStart"/>
       <w:r>
         <w:t>webapps</w:t>
       </w:r>
+      <w:proofErr w:type="spellEnd"/>
       <w:r>
         <w:t>” folder inner Tomcat folder</w:t>
       </w:r>
@@ -3670,6 +3762,18 @@
     </w:p>
     <w:p>
       <w:pPr>
+        <w:pStyle w:val="Heading3"/>
+        <w:tabs>
+          <w:tab w:val="num" w:pos="1224"/>
+        </w:tabs>
+        <w:ind w:left="1224"/>
+      </w:pPr>
+      <w:r>
+        <w:t>Deploy frontend server</w:t>
+      </w:r>
+    </w:p>
+    <w:p>
+      <w:pPr>
         <w:pStyle w:val="NormalIndent"/>
         <w:numPr>
           <w:ilvl w:val="0"/>
@@ -3677,7 +3781,23 @@
         </w:numPr>
       </w:pPr>
       <w:r>
-        <w:t>Go to “bin” folder and run “startup.bat” file</w:t>
+        <w:t>Copy folder “</w:t>
+      </w:r>
+      <w:proofErr w:type="spellStart"/>
+      <w:r>
+        <w:t>VeazyWeb</w:t>
+      </w:r>
+      <w:proofErr w:type="spellEnd"/>
+      <w:r>
+        <w:t>” to “</w:t>
+      </w:r>
+      <w:proofErr w:type="spellStart"/>
+      <w:r>
+        <w:t>webapps</w:t>
+      </w:r>
+      <w:proofErr w:type="spellEnd"/>
+      <w:r>
+        <w:t>” folder inner Tomcat folder</w:t>
       </w:r>
     </w:p>
     <w:p>
@@ -3691,6 +3811,77 @@
           <w:lang w:eastAsia="ja-JP"/>
         </w:rPr>
         <w:lastRenderedPageBreak/>
+        <w:drawing>
+          <wp:inline distT="0" distB="0" distL="0" distR="0" wp14:anchorId="75CFD342" wp14:editId="71284BBA">
+            <wp:extent cx="5276215" cy="2184400"/>
+            <wp:effectExtent l="0" t="0" r="635" b="6350"/>
+            <wp:docPr id="4" name="Picture 4"/>
+            <wp:cNvGraphicFramePr>
+              <a:graphicFrameLocks xmlns:a="http://schemas.openxmlformats.org/drawingml/2006/main" noChangeAspect="1"/>
+            </wp:cNvGraphicFramePr>
+            <a:graphic xmlns:a="http://schemas.openxmlformats.org/drawingml/2006/main">
+              <a:graphicData uri="http://schemas.openxmlformats.org/drawingml/2006/picture">
+                <pic:pic xmlns:pic="http://schemas.openxmlformats.org/drawingml/2006/picture">
+                  <pic:nvPicPr>
+                    <pic:cNvPr id="1" name=""/>
+                    <pic:cNvPicPr/>
+                  </pic:nvPicPr>
+                  <pic:blipFill>
+                    <a:blip r:embed="rId34"/>
+                    <a:stretch>
+                      <a:fillRect/>
+                    </a:stretch>
+                  </pic:blipFill>
+                  <pic:spPr>
+                    <a:xfrm>
+                      <a:off x="0" y="0"/>
+                      <a:ext cx="5276215" cy="2184400"/>
+                    </a:xfrm>
+                    <a:prstGeom prst="rect">
+                      <a:avLst/>
+                    </a:prstGeom>
+                  </pic:spPr>
+                </pic:pic>
+              </a:graphicData>
+            </a:graphic>
+          </wp:inline>
+        </w:drawing>
+      </w:r>
+    </w:p>
+    <w:p>
+      <w:pPr>
+        <w:pStyle w:val="Heading3"/>
+        <w:tabs>
+          <w:tab w:val="num" w:pos="1224"/>
+        </w:tabs>
+        <w:ind w:left="1224"/>
+      </w:pPr>
+      <w:r>
+        <w:t>Run server</w:t>
+      </w:r>
+    </w:p>
+    <w:p>
+      <w:pPr>
+        <w:pStyle w:val="NormalIndent"/>
+        <w:numPr>
+          <w:ilvl w:val="0"/>
+          <w:numId w:val="8"/>
+        </w:numPr>
+      </w:pPr>
+      <w:r>
+        <w:t>Go to “bin” folder and run “startup.bat” file</w:t>
+      </w:r>
+    </w:p>
+    <w:p>
+      <w:pPr>
+        <w:pStyle w:val="NormalIndent"/>
+        <w:ind w:left="720"/>
+      </w:pPr>
+      <w:r>
+        <w:rPr>
+          <w:noProof/>
+          <w:lang w:eastAsia="ja-JP"/>
+        </w:rPr>
         <w:drawing>
           <wp:inline distT="0" distB="0" distL="0" distR="0" wp14:anchorId="76696692" wp14:editId="19EB8C63">
             <wp:extent cx="4448175" cy="1547681"/>
@@ -3751,9 +3942,9 @@
           <w:lang w:eastAsia="ja-JP"/>
         </w:rPr>
         <w:drawing>
-          <wp:inline distT="0" distB="0" distL="0" distR="0" wp14:anchorId="073EB886" wp14:editId="0C39A28E">
-            <wp:extent cx="4781550" cy="3190875"/>
-            <wp:effectExtent l="0" t="0" r="0" b="9525"/>
+          <wp:inline distT="0" distB="0" distL="0" distR="0" wp14:anchorId="073EB886" wp14:editId="78FCE410">
+            <wp:extent cx="4171950" cy="2784070"/>
+            <wp:effectExtent l="0" t="0" r="0" b="0"/>
             <wp:docPr id="12" name="Picture 12"/>
             <wp:cNvGraphicFramePr>
               <a:graphicFrameLocks xmlns:a="http://schemas.openxmlformats.org/drawingml/2006/main" noChangeAspect="1"/>
@@ -3774,7 +3965,7 @@
                   <pic:spPr>
                     <a:xfrm>
                       <a:off x="0" y="0"/>
-                      <a:ext cx="4781550" cy="3190875"/>
+                      <a:ext cx="4182019" cy="2790790"/>
                     </a:xfrm>
                     <a:prstGeom prst="rect">
                       <a:avLst/>
@@ -3796,102 +3987,22 @@
         </w:numPr>
       </w:pPr>
       <w:r>
-        <w:t>Open browser and enter “</w:t>
-      </w:r>
-      <w:r>
-        <w:rPr>
-          <w:highlight w:val="yellow"/>
-        </w:rPr>
-        <w:t>localhost:8080/Veazy/”</w:t>
-      </w:r>
-      <w:r>
-        <w:t xml:space="preserve"> into address box and see deployed </w:t>
-      </w:r>
-      <w:commentRangeStart w:id="6"/>
-      <w:r>
-        <w:t>website</w:t>
-      </w:r>
-      <w:commentRangeEnd w:id="6"/>
-      <w:r>
-        <w:rPr>
-          <w:rStyle w:val="CommentReference"/>
-        </w:rPr>
-        <w:commentReference w:id="6"/>
-      </w:r>
-    </w:p>
-    <w:p>
-      <w:pPr>
-        <w:pStyle w:val="NormalIndent"/>
-        <w:numPr>
-          <w:ilvl w:val="0"/>
-          <w:numId w:val="8"/>
-        </w:numPr>
-      </w:pPr>
-      <w:r>
-        <w:t>Login with account “admin” and password “</w:t>
-      </w:r>
-      <w:commentRangeStart w:id="7"/>
-      <w:r>
-        <w:rPr>
-          <w:color w:val="FF0000"/>
-          <w:highlight w:val="yellow"/>
-        </w:rPr>
-        <w:t>xxxxxxxx</w:t>
-      </w:r>
-      <w:commentRangeEnd w:id="7"/>
-      <w:r>
-        <w:rPr>
-          <w:rStyle w:val="CommentReference"/>
-        </w:rPr>
-        <w:commentReference w:id="7"/>
-      </w:r>
-      <w:r>
-        <w:t xml:space="preserve">” to make sure the all installation is correct. </w:t>
-      </w:r>
-    </w:p>
-    <w:p>
-      <w:pPr>
-        <w:pStyle w:val="Heading3"/>
-        <w:tabs>
-          <w:tab w:val="num" w:pos="1224"/>
-        </w:tabs>
-        <w:ind w:left="1224"/>
-      </w:pPr>
-      <w:r>
-        <w:t xml:space="preserve">Configure </w:t>
-      </w:r>
-      <w:r>
-        <w:t>database connection</w:t>
-      </w:r>
-    </w:p>
-    <w:p>
-      <w:pPr>
-        <w:pStyle w:val="NormalIndent"/>
-        <w:numPr>
-          <w:ilvl w:val="0"/>
-          <w:numId w:val="8"/>
-        </w:numPr>
-      </w:pPr>
-      <w:r>
-        <w:t xml:space="preserve">Open file </w:t>
-      </w:r>
-      <w:r>
-        <w:t>\webapps\Veazy\WEB-INF</w:t>
-      </w:r>
-      <w:r>
-        <w:t>\</w:t>
-      </w:r>
-      <w:r>
-        <w:t>appContext.xml</w:t>
-      </w:r>
-      <w:r>
-        <w:t xml:space="preserve"> by</w:t>
-      </w:r>
-      <w:r>
-        <w:t xml:space="preserve"> a</w:t>
-      </w:r>
-      <w:r>
-        <w:t xml:space="preserve"> text editor such as notepad</w:t>
+        <w:lastRenderedPageBreak/>
+        <w:t xml:space="preserve">Open browser and enter </w:t>
+      </w:r>
+      <w:r>
+        <w:t>“localhost:8080/</w:t>
+      </w:r>
+      <w:proofErr w:type="spellStart"/>
+      <w:r>
+        <w:t>VeazyWeb</w:t>
+      </w:r>
+      <w:proofErr w:type="spellEnd"/>
+      <w:r>
+        <w:t>/”</w:t>
+      </w:r>
+      <w:r>
+        <w:t xml:space="preserve"> into address box and see deployed website</w:t>
       </w:r>
     </w:p>
     <w:p>
@@ -3904,12 +4015,11 @@
           <w:noProof/>
           <w:lang w:eastAsia="ja-JP"/>
         </w:rPr>
-        <w:lastRenderedPageBreak/>
         <w:drawing>
-          <wp:inline distT="0" distB="0" distL="0" distR="0" wp14:anchorId="67AD6BDE" wp14:editId="48DA6E28">
-            <wp:extent cx="5276215" cy="1276350"/>
-            <wp:effectExtent l="0" t="0" r="635" b="0"/>
-            <wp:docPr id="1" name="Picture 1"/>
+          <wp:inline distT="0" distB="0" distL="0" distR="0" wp14:anchorId="56B85C59" wp14:editId="5B183566">
+            <wp:extent cx="5276215" cy="2626360"/>
+            <wp:effectExtent l="0" t="0" r="635" b="2540"/>
+            <wp:docPr id="5" name="Picture 5"/>
             <wp:cNvGraphicFramePr>
               <a:graphicFrameLocks xmlns:a="http://schemas.openxmlformats.org/drawingml/2006/main" noChangeAspect="1"/>
             </wp:cNvGraphicFramePr>
@@ -3929,6 +4039,114 @@
                   <pic:spPr>
                     <a:xfrm>
                       <a:off x="0" y="0"/>
+                      <a:ext cx="5276215" cy="2626360"/>
+                    </a:xfrm>
+                    <a:prstGeom prst="rect">
+                      <a:avLst/>
+                    </a:prstGeom>
+                  </pic:spPr>
+                </pic:pic>
+              </a:graphicData>
+            </a:graphic>
+          </wp:inline>
+        </w:drawing>
+      </w:r>
+    </w:p>
+    <w:p>
+      <w:pPr>
+        <w:pStyle w:val="Heading3"/>
+        <w:tabs>
+          <w:tab w:val="num" w:pos="1224"/>
+        </w:tabs>
+        <w:ind w:left="1224"/>
+      </w:pPr>
+      <w:r>
+        <w:t xml:space="preserve">Configure </w:t>
+      </w:r>
+      <w:r>
+        <w:t>database connection</w:t>
+      </w:r>
+    </w:p>
+    <w:p>
+      <w:pPr>
+        <w:pStyle w:val="NormalIndent"/>
+        <w:numPr>
+          <w:ilvl w:val="0"/>
+          <w:numId w:val="8"/>
+        </w:numPr>
+      </w:pPr>
+      <w:r>
+        <w:t xml:space="preserve">Open file </w:t>
+      </w:r>
+      <w:r>
+        <w:t>\</w:t>
+      </w:r>
+      <w:proofErr w:type="spellStart"/>
+      <w:r>
+        <w:t>webapps</w:t>
+      </w:r>
+      <w:proofErr w:type="spellEnd"/>
+      <w:r>
+        <w:t>\</w:t>
+      </w:r>
+      <w:proofErr w:type="spellStart"/>
+      <w:r>
+        <w:t>Veazy</w:t>
+      </w:r>
+      <w:proofErr w:type="spellEnd"/>
+      <w:r>
+        <w:t>\WEB-INF</w:t>
+      </w:r>
+      <w:r>
+        <w:t>\</w:t>
+      </w:r>
+      <w:r>
+        <w:t>appContext.xml</w:t>
+      </w:r>
+      <w:r>
+        <w:t xml:space="preserve"> by</w:t>
+      </w:r>
+      <w:r>
+        <w:t xml:space="preserve"> a</w:t>
+      </w:r>
+      <w:r>
+        <w:t xml:space="preserve"> text editor such as notepad</w:t>
+      </w:r>
+    </w:p>
+    <w:p>
+      <w:pPr>
+        <w:pStyle w:val="NormalIndent"/>
+        <w:ind w:left="720"/>
+      </w:pPr>
+      <w:r>
+        <w:rPr>
+          <w:noProof/>
+          <w:lang w:eastAsia="ja-JP"/>
+        </w:rPr>
+        <w:drawing>
+          <wp:inline distT="0" distB="0" distL="0" distR="0" wp14:anchorId="67AD6BDE" wp14:editId="48DA6E28">
+            <wp:extent cx="5276215" cy="1276350"/>
+            <wp:effectExtent l="0" t="0" r="635" b="0"/>
+            <wp:docPr id="1" name="Picture 1"/>
+            <wp:cNvGraphicFramePr>
+              <a:graphicFrameLocks xmlns:a="http://schemas.openxmlformats.org/drawingml/2006/main" noChangeAspect="1"/>
+            </wp:cNvGraphicFramePr>
+            <a:graphic xmlns:a="http://schemas.openxmlformats.org/drawingml/2006/main">
+              <a:graphicData uri="http://schemas.openxmlformats.org/drawingml/2006/picture">
+                <pic:pic xmlns:pic="http://schemas.openxmlformats.org/drawingml/2006/picture">
+                  <pic:nvPicPr>
+                    <pic:cNvPr id="1" name=""/>
+                    <pic:cNvPicPr/>
+                  </pic:nvPicPr>
+                  <pic:blipFill>
+                    <a:blip r:embed="rId38"/>
+                    <a:stretch>
+                      <a:fillRect/>
+                    </a:stretch>
+                  </pic:blipFill>
+                  <pic:spPr>
+                    <a:xfrm>
+                      <a:off x="0" y="0"/>
                       <a:ext cx="5276215" cy="1276350"/>
                     </a:xfrm>
                     <a:prstGeom prst="rect">
@@ -3960,7 +4178,15 @@
         <w:t xml:space="preserve"> connection</w:t>
       </w:r>
       <w:r>
-        <w:t xml:space="preserve"> by change value of property in bean has id = “dataSource”</w:t>
+        <w:t xml:space="preserve"> by change value of property in bean has id = “</w:t>
+      </w:r>
+      <w:proofErr w:type="spellStart"/>
+      <w:r>
+        <w:t>dataSource</w:t>
+      </w:r>
+      <w:proofErr w:type="spellEnd"/>
+      <w:r>
+        <w:t>”</w:t>
       </w:r>
     </w:p>
     <w:p>
@@ -3989,7 +4215,7 @@
                     <pic:cNvPicPr/>
                   </pic:nvPicPr>
                   <pic:blipFill>
-                    <a:blip r:embed="rId38"/>
+                    <a:blip r:embed="rId39"/>
                     <a:stretch>
                       <a:fillRect/>
                     </a:stretch>
@@ -4012,26 +4238,20 @@
     </w:p>
     <w:p>
       <w:pPr>
-        <w:pStyle w:val="NormalIndent"/>
-        <w:ind w:left="720"/>
-      </w:pPr>
-    </w:p>
-    <w:p>
-      <w:pPr>
         <w:pStyle w:val="Heading1"/>
       </w:pPr>
-      <w:bookmarkStart w:id="8" w:name="_Toc395884818"/>
+      <w:bookmarkStart w:id="6" w:name="_Toc395884818"/>
       <w:r>
         <w:lastRenderedPageBreak/>
         <w:t>Appendix</w:t>
       </w:r>
-      <w:bookmarkEnd w:id="8"/>
+      <w:bookmarkEnd w:id="6"/>
     </w:p>
     <w:bookmarkEnd w:id="1"/>
     <w:p/>
     <w:sectPr>
-      <w:headerReference w:type="default" r:id="rId39"/>
-      <w:footerReference w:type="default" r:id="rId40"/>
+      <w:headerReference w:type="default" r:id="rId40"/>
+      <w:footerReference w:type="default" r:id="rId41"/>
       <w:pgSz w:w="11909" w:h="16834" w:code="9"/>
       <w:pgMar w:top="1728" w:right="1800" w:bottom="1728" w:left="1152" w:header="340" w:footer="720" w:gutter="648"/>
       <w:cols w:space="709"/>
@@ -4055,43 +4275,13 @@
         </w:rPr>
         <w:annotationRef/>
       </w:r>
-      <w:r>
-        <w:t>Cần confirm</w:t>
-      </w:r>
-    </w:p>
-  </w:comment>
-  <w:comment w:id="6" w:author="Cụ Hồ" w:date="2016-08-12T21:20:00Z" w:initials="CH">
-    <w:p>
-      <w:pPr>
-        <w:pStyle w:val="CommentText"/>
-      </w:pPr>
-      <w:r>
-        <w:rPr>
-          <w:rStyle w:val="CommentReference"/>
-        </w:rPr>
-        <w:annotationRef/>
-      </w:r>
-      <w:r>
-        <w:t>Cần bổ sung hình trang web chỗ này</w:t>
-      </w:r>
-    </w:p>
-  </w:comment>
-  <w:comment w:id="7" w:author="Cụ Hồ" w:date="2016-08-16T08:02:00Z" w:initials="CH">
-    <w:p>
-      <w:pPr>
-        <w:pStyle w:val="CommentText"/>
-      </w:pPr>
-      <w:r>
-        <w:rPr>
-          <w:rStyle w:val="CommentReference"/>
-        </w:rPr>
-        <w:annotationRef/>
-      </w:r>
-      <w:r>
-        <w:t xml:space="preserve">Cần </w:t>
-      </w:r>
-      <w:r>
-        <w:t>account admin cu the</w:t>
+      <w:proofErr w:type="spellStart"/>
+      <w:r>
+        <w:t>Cần</w:t>
+      </w:r>
+      <w:proofErr w:type="spellEnd"/>
+      <w:r>
+        <w:t xml:space="preserve"> confirm</w:t>
       </w:r>
     </w:p>
   </w:comment>
@@ -4101,8 +4291,6 @@
 <file path=word/commentsExtended.xml><?xml version="1.0" encoding="utf-8"?>
 <w15:commentsEx xmlns:wpc="http://schemas.microsoft.com/office/word/2010/wordprocessingCanvas" xmlns:mc="http://schemas.openxmlformats.org/markup-compatibility/2006" xmlns:o="urn:schemas-microsoft-com:office:office" xmlns:r="http://schemas.openxmlformats.org/officeDocument/2006/relationships" xmlns:m="http://schemas.openxmlformats.org/officeDocument/2006/math" xmlns:v="urn:schemas-microsoft-com:vml" xmlns:wp14="http://schemas.microsoft.com/office/word/2010/wordprocessingDrawing" xmlns:wp="http://schemas.openxmlformats.org/drawingml/2006/wordprocessingDrawing" xmlns:w10="urn:schemas-microsoft-com:office:word" xmlns:w="http://schemas.openxmlformats.org/wordprocessingml/2006/main" xmlns:w14="http://schemas.microsoft.com/office/word/2010/wordml" xmlns:w15="http://schemas.microsoft.com/office/word/2012/wordml" xmlns:wpg="http://schemas.microsoft.com/office/word/2010/wordprocessingGroup" xmlns:wpi="http://schemas.microsoft.com/office/word/2010/wordprocessingInk" xmlns:wne="http://schemas.microsoft.com/office/word/2006/wordml" xmlns:wps="http://schemas.microsoft.com/office/word/2010/wordprocessingShape" mc:Ignorable="w14 w15 wp14">
   <w15:commentEx w15:paraId="0CF5D551" w15:done="0"/>
-  <w15:commentEx w15:paraId="36B8CDAE" w15:done="0"/>
-  <w15:commentEx w15:paraId="261D99FC" w15:done="0"/>
 </w15:commentsEx>
 </file>
 
@@ -4163,7 +4351,7 @@
         <w:rStyle w:val="PageNumber"/>
         <w:noProof/>
       </w:rPr>
-      <w:t>9</w:t>
+      <w:t>10</w:t>
     </w:r>
     <w:r>
       <w:rPr>
@@ -5176,6 +5364,15 @@
     <w:abstractNumId w:val="0"/>
   </w:num>
   <w:num w:numId="12">
+    <w:abstractNumId w:val="0"/>
+  </w:num>
+  <w:num w:numId="13">
+    <w:abstractNumId w:val="0"/>
+  </w:num>
+  <w:num w:numId="14">
+    <w:abstractNumId w:val="0"/>
+  </w:num>
+  <w:num w:numId="15">
     <w:abstractNumId w:val="0"/>
   </w:num>
 </w:numbering>
@@ -6336,7 +6533,7 @@
 </file>
 
 <file path=customXml/itemProps1.xml><?xml version="1.0" encoding="utf-8"?>
-<ds:datastoreItem xmlns:ds="http://schemas.openxmlformats.org/officeDocument/2006/customXml" ds:itemID="{98B15423-8CD5-4833-A57A-969301ED9758}">
+<ds:datastoreItem xmlns:ds="http://schemas.openxmlformats.org/officeDocument/2006/customXml" ds:itemID="{9C36A879-9F4B-4D43-B699-896EA6FC6DD3}">
   <ds:schemaRefs>
     <ds:schemaRef ds:uri="http://schemas.openxmlformats.org/officeDocument/2006/bibliography"/>
   </ds:schemaRefs>

</xml_diff>